<commit_message>
fix missing template specific data
</commit_message>
<xml_diff>
--- a/templates/BRGY-CLR.docx
+++ b/templates/BRGY-CLR.docx
@@ -1418,25 +1418,7 @@
                                 <w:sz w:val="24"/>
                                 <w:szCs w:val="24"/>
                               </w:rPr>
-                              <w:t>{</w:t>
-                            </w:r>
-                            <w:proofErr w:type="spellStart"/>
-                            <w:proofErr w:type="gramStart"/>
-                            <w:r>
-                              <w:rPr>
-                                <w:sz w:val="24"/>
-                                <w:szCs w:val="24"/>
-                              </w:rPr>
-                              <w:t>d.date</w:t>
-                            </w:r>
-                            <w:proofErr w:type="spellEnd"/>
-                            <w:proofErr w:type="gramEnd"/>
-                            <w:r>
-                              <w:rPr>
-                                <w:sz w:val="24"/>
-                                <w:szCs w:val="24"/>
-                              </w:rPr>
-                              <w:t>}</w:t>
+                              <w:t>{d.date}</w:t>
                             </w:r>
                           </w:p>
                           <w:p>
@@ -1492,25 +1474,7 @@
                           <w:sz w:val="24"/>
                           <w:szCs w:val="24"/>
                         </w:rPr>
-                        <w:t>{</w:t>
-                      </w:r>
-                      <w:proofErr w:type="spellStart"/>
-                      <w:proofErr w:type="gramStart"/>
-                      <w:r>
-                        <w:rPr>
-                          <w:sz w:val="24"/>
-                          <w:szCs w:val="24"/>
-                        </w:rPr>
-                        <w:t>d.date</w:t>
-                      </w:r>
-                      <w:proofErr w:type="spellEnd"/>
-                      <w:proofErr w:type="gramEnd"/>
-                      <w:r>
-                        <w:rPr>
-                          <w:sz w:val="24"/>
-                          <w:szCs w:val="24"/>
-                        </w:rPr>
-                        <w:t>}</w:t>
+                        <w:t>{d.date}</w:t>
                       </w:r>
                     </w:p>
                     <w:p>
@@ -1635,7 +1599,15 @@
                                 <w:sz w:val="24"/>
                                 <w:szCs w:val="24"/>
                               </w:rPr>
-                              <w:t>To Whom it may Concern:</w:t>
+                              <w:t>To Whom It May Concern</w:t>
+                            </w:r>
+                            <w:r>
+                              <w:rPr>
+                                <w:rFonts w:ascii="Times New Roman" w:hAnsi="Times New Roman" w:cs="Times New Roman"/>
+                                <w:sz w:val="24"/>
+                                <w:szCs w:val="24"/>
+                              </w:rPr>
+                              <w:t>:</w:t>
                             </w:r>
                           </w:p>
                           <w:p>
@@ -1664,43 +1636,23 @@
                                 <w:sz w:val="24"/>
                                 <w:szCs w:val="24"/>
                               </w:rPr>
-                              <w:t>This is to certify that {</w:t>
-                            </w:r>
-                            <w:proofErr w:type="spellStart"/>
-                            <w:r>
-                              <w:rPr>
-                                <w:rFonts w:ascii="Times New Roman" w:hAnsi="Times New Roman" w:cs="Times New Roman"/>
-                                <w:sz w:val="24"/>
-                                <w:szCs w:val="24"/>
-                              </w:rPr>
-                              <w:t>d.full_name</w:t>
-                            </w:r>
-                            <w:proofErr w:type="spellEnd"/>
-                            <w:r>
-                              <w:rPr>
-                                <w:rFonts w:ascii="Times New Roman" w:hAnsi="Times New Roman" w:cs="Times New Roman"/>
-                                <w:sz w:val="24"/>
-                                <w:szCs w:val="24"/>
-                              </w:rPr>
-                              <w:t>}, {</w:t>
-                            </w:r>
-                            <w:proofErr w:type="spellStart"/>
-                            <w:r>
-                              <w:rPr>
-                                <w:rFonts w:ascii="Times New Roman" w:hAnsi="Times New Roman" w:cs="Times New Roman"/>
-                                <w:sz w:val="24"/>
-                                <w:szCs w:val="24"/>
-                              </w:rPr>
-                              <w:t>d.age</w:t>
-                            </w:r>
-                            <w:proofErr w:type="spellEnd"/>
-                            <w:r>
-                              <w:rPr>
-                                <w:rFonts w:ascii="Times New Roman" w:hAnsi="Times New Roman" w:cs="Times New Roman"/>
-                                <w:sz w:val="24"/>
-                                <w:szCs w:val="24"/>
-                              </w:rPr>
-                              <w:t>} years old,</w:t>
+                              <w:t>This is to certify that {d.full_name},</w:t>
+                            </w:r>
+                            <w:r>
+                              <w:rPr>
+                                <w:rFonts w:ascii="Times New Roman" w:hAnsi="Times New Roman" w:cs="Times New Roman"/>
+                                <w:sz w:val="24"/>
+                                <w:szCs w:val="24"/>
+                              </w:rPr>
+                              <w:t xml:space="preserve">  </w:t>
+                            </w:r>
+                            <w:r>
+                              <w:rPr>
+                                <w:rFonts w:ascii="Times New Roman" w:hAnsi="Times New Roman" w:cs="Times New Roman"/>
+                                <w:sz w:val="24"/>
+                                <w:szCs w:val="24"/>
+                              </w:rPr>
+                              <w:t>{d.age}</w:t>
                             </w:r>
                             <w:r>
                               <w:rPr>
@@ -1716,43 +1668,47 @@
                                 <w:sz w:val="24"/>
                                 <w:szCs w:val="24"/>
                               </w:rPr>
-                              <w:t>{</w:t>
-                            </w:r>
-                            <w:proofErr w:type="spellStart"/>
-                            <w:r>
-                              <w:rPr>
-                                <w:rFonts w:ascii="Times New Roman" w:hAnsi="Times New Roman" w:cs="Times New Roman"/>
-                                <w:sz w:val="24"/>
-                                <w:szCs w:val="24"/>
-                              </w:rPr>
-                              <w:t>d.civil_status</w:t>
-                            </w:r>
-                            <w:proofErr w:type="spellEnd"/>
-                            <w:r>
-                              <w:rPr>
-                                <w:rFonts w:ascii="Times New Roman" w:hAnsi="Times New Roman" w:cs="Times New Roman"/>
-                                <w:sz w:val="24"/>
-                                <w:szCs w:val="24"/>
-                              </w:rPr>
-                              <w:t>}, {</w:t>
-                            </w:r>
-                            <w:proofErr w:type="spellStart"/>
-                            <w:r>
-                              <w:rPr>
-                                <w:rFonts w:ascii="Times New Roman" w:hAnsi="Times New Roman" w:cs="Times New Roman"/>
-                                <w:sz w:val="24"/>
-                                <w:szCs w:val="24"/>
-                              </w:rPr>
-                              <w:t>d.citizenship</w:t>
-                            </w:r>
-                            <w:proofErr w:type="spellEnd"/>
-                            <w:r>
-                              <w:rPr>
-                                <w:rFonts w:ascii="Times New Roman" w:hAnsi="Times New Roman" w:cs="Times New Roman"/>
-                                <w:sz w:val="24"/>
-                                <w:szCs w:val="24"/>
-                              </w:rPr>
-                              <w:t>}, is a registered resident of this Barangay and has no derogatory record</w:t>
+                              <w:t xml:space="preserve"> years old,</w:t>
+                            </w:r>
+                            <w:r>
+                              <w:rPr>
+                                <w:rFonts w:ascii="Times New Roman" w:hAnsi="Times New Roman" w:cs="Times New Roman"/>
+                                <w:sz w:val="24"/>
+                                <w:szCs w:val="24"/>
+                              </w:rPr>
+                              <w:t xml:space="preserve"> </w:t>
+                            </w:r>
+                            <w:r>
+                              <w:rPr>
+                                <w:rFonts w:ascii="Times New Roman" w:hAnsi="Times New Roman" w:cs="Times New Roman"/>
+                                <w:sz w:val="24"/>
+                                <w:szCs w:val="24"/>
+                              </w:rPr>
+                              <w:t xml:space="preserve"> </w:t>
+                            </w:r>
+                            <w:r>
+                              <w:rPr>
+                                <w:rFonts w:ascii="Times New Roman" w:hAnsi="Times New Roman" w:cs="Times New Roman"/>
+                                <w:sz w:val="24"/>
+                                <w:szCs w:val="24"/>
+                              </w:rPr>
+                              <w:t>{d.civil_status},</w:t>
+                            </w:r>
+                            <w:r>
+                              <w:rPr>
+                                <w:rFonts w:ascii="Times New Roman" w:hAnsi="Times New Roman" w:cs="Times New Roman"/>
+                                <w:sz w:val="24"/>
+                                <w:szCs w:val="24"/>
+                              </w:rPr>
+                              <w:t xml:space="preserve"> </w:t>
+                            </w:r>
+                            <w:r>
+                              <w:rPr>
+                                <w:rFonts w:ascii="Times New Roman" w:hAnsi="Times New Roman" w:cs="Times New Roman"/>
+                                <w:sz w:val="24"/>
+                                <w:szCs w:val="24"/>
+                              </w:rPr>
+                              <w:t xml:space="preserve"> {d.citizenship}, is a registered resident of this Barangay and has no derogatory record</w:t>
                             </w:r>
                             <w:r>
                               <w:rPr>
@@ -1824,107 +1780,66 @@
                                 <w:sz w:val="24"/>
                                 <w:szCs w:val="24"/>
                               </w:rPr>
-                              <w:t>person for the purpose of {</w:t>
-                            </w:r>
-                            <w:proofErr w:type="spellStart"/>
-                            <w:r>
-                              <w:rPr>
-                                <w:rFonts w:ascii="Times New Roman" w:hAnsi="Times New Roman" w:cs="Times New Roman"/>
-                                <w:sz w:val="24"/>
-                                <w:szCs w:val="24"/>
-                              </w:rPr>
-                              <w:t>d.purpose</w:t>
-                            </w:r>
-                            <w:proofErr w:type="spellEnd"/>
-                            <w:r>
-                              <w:rPr>
-                                <w:rFonts w:ascii="Times New Roman" w:hAnsi="Times New Roman" w:cs="Times New Roman"/>
-                                <w:sz w:val="24"/>
-                                <w:szCs w:val="24"/>
-                              </w:rPr>
-                              <w:t>}.</w:t>
-                            </w:r>
-                          </w:p>
-                          <w:p>
-                            <w:pPr>
-                              <w:rPr>
-                                <w:rFonts w:ascii="Times New Roman" w:hAnsi="Times New Roman" w:cs="Times New Roman"/>
-                                <w:sz w:val="24"/>
-                                <w:szCs w:val="24"/>
-                              </w:rPr>
-                            </w:pPr>
-                          </w:p>
-                          <w:p>
-                            <w:pPr>
-                              <w:rPr>
-                                <w:rFonts w:ascii="Times New Roman" w:hAnsi="Times New Roman" w:cs="Times New Roman"/>
-                                <w:sz w:val="24"/>
-                                <w:szCs w:val="24"/>
-                              </w:rPr>
-                            </w:pPr>
-                            <w:r>
-                              <w:rPr>
-                                <w:rFonts w:ascii="Times New Roman" w:hAnsi="Times New Roman" w:cs="Times New Roman"/>
-                                <w:sz w:val="24"/>
-                                <w:szCs w:val="24"/>
-                              </w:rPr>
-                              <w:t>Issued this {</w:t>
-                            </w:r>
-                            <w:proofErr w:type="spellStart"/>
-                            <w:r>
-                              <w:rPr>
-                                <w:rFonts w:ascii="Times New Roman" w:hAnsi="Times New Roman" w:cs="Times New Roman"/>
-                                <w:sz w:val="24"/>
-                                <w:szCs w:val="24"/>
-                              </w:rPr>
-                              <w:t>d.day</w:t>
-                            </w:r>
-                            <w:proofErr w:type="spellEnd"/>
-                            <w:r>
-                              <w:rPr>
-                                <w:rFonts w:ascii="Times New Roman" w:hAnsi="Times New Roman" w:cs="Times New Roman"/>
-                                <w:sz w:val="24"/>
-                                <w:szCs w:val="24"/>
-                              </w:rPr>
-                              <w:t>} day of {</w:t>
-                            </w:r>
-                            <w:proofErr w:type="spellStart"/>
-                            <w:r>
-                              <w:rPr>
-                                <w:rFonts w:ascii="Times New Roman" w:hAnsi="Times New Roman" w:cs="Times New Roman"/>
-                                <w:sz w:val="24"/>
-                                <w:szCs w:val="24"/>
-                              </w:rPr>
-                              <w:t>d.month</w:t>
-                            </w:r>
-                            <w:proofErr w:type="spellEnd"/>
-                            <w:r>
-                              <w:rPr>
-                                <w:rFonts w:ascii="Times New Roman" w:hAnsi="Times New Roman" w:cs="Times New Roman"/>
-                                <w:sz w:val="24"/>
-                                <w:szCs w:val="24"/>
-                              </w:rPr>
-                              <w:t>}, {</w:t>
-                            </w:r>
-                            <w:proofErr w:type="spellStart"/>
-                            <w:r>
-                              <w:rPr>
-                                <w:rFonts w:ascii="Times New Roman" w:hAnsi="Times New Roman" w:cs="Times New Roman"/>
-                                <w:sz w:val="24"/>
-                                <w:szCs w:val="24"/>
-                              </w:rPr>
-                              <w:t>d.year</w:t>
-                            </w:r>
-                            <w:proofErr w:type="spellEnd"/>
-                            <w:r>
-                              <w:rPr>
-                                <w:rFonts w:ascii="Times New Roman" w:hAnsi="Times New Roman" w:cs="Times New Roman"/>
-                                <w:sz w:val="24"/>
-                                <w:szCs w:val="24"/>
-                              </w:rPr>
-                              <w:t xml:space="preserve">} at Barangay </w:t>
-                            </w:r>
-                            <w:proofErr w:type="spellStart"/>
+                              <w:t>person for the purpose of {d.purpose}.</w:t>
+                            </w:r>
+                          </w:p>
+                          <w:p>
+                            <w:pPr>
+                              <w:rPr>
+                                <w:rFonts w:ascii="Times New Roman" w:hAnsi="Times New Roman" w:cs="Times New Roman"/>
+                                <w:sz w:val="24"/>
+                                <w:szCs w:val="24"/>
+                              </w:rPr>
+                            </w:pPr>
+                          </w:p>
+                          <w:p>
+                            <w:pPr>
+                              <w:rPr>
+                                <w:rFonts w:ascii="Times New Roman" w:hAnsi="Times New Roman" w:cs="Times New Roman"/>
+                                <w:sz w:val="24"/>
+                                <w:szCs w:val="24"/>
+                              </w:rPr>
+                            </w:pPr>
+                            <w:r>
+                              <w:rPr>
+                                <w:rFonts w:ascii="Times New Roman" w:hAnsi="Times New Roman" w:cs="Times New Roman"/>
+                                <w:sz w:val="24"/>
+                                <w:szCs w:val="24"/>
+                              </w:rPr>
+                              <w:t>Issued this {d.day}</w:t>
+                            </w:r>
+                            <w:r>
+                              <w:rPr>
+                                <w:rFonts w:ascii="Times New Roman" w:hAnsi="Times New Roman" w:cs="Times New Roman"/>
+                                <w:sz w:val="24"/>
+                                <w:szCs w:val="24"/>
+                              </w:rPr>
+                              <w:t xml:space="preserve"> </w:t>
+                            </w:r>
+                            <w:r>
+                              <w:rPr>
+                                <w:rFonts w:ascii="Times New Roman" w:hAnsi="Times New Roman" w:cs="Times New Roman"/>
+                                <w:sz w:val="24"/>
+                                <w:szCs w:val="24"/>
+                              </w:rPr>
+                              <w:t xml:space="preserve"> day of {d.month},</w:t>
+                            </w:r>
+                            <w:r>
+                              <w:rPr>
+                                <w:rFonts w:ascii="Times New Roman" w:hAnsi="Times New Roman" w:cs="Times New Roman"/>
+                                <w:sz w:val="24"/>
+                                <w:szCs w:val="24"/>
+                              </w:rPr>
+                              <w:t xml:space="preserve"> </w:t>
+                            </w:r>
+                            <w:r>
+                              <w:rPr>
+                                <w:rFonts w:ascii="Times New Roman" w:hAnsi="Times New Roman" w:cs="Times New Roman"/>
+                                <w:sz w:val="24"/>
+                                <w:szCs w:val="24"/>
+                              </w:rPr>
+                              <w:t xml:space="preserve"> {d.year} at Barangay </w:t>
+                            </w:r>
                             <w:r>
                               <w:rPr>
                                 <w:rFonts w:ascii="Times New Roman" w:hAnsi="Times New Roman" w:cs="Times New Roman"/>
@@ -1933,7 +1848,6 @@
                               </w:rPr>
                               <w:t>Biluso</w:t>
                             </w:r>
-                            <w:proofErr w:type="spellEnd"/>
                             <w:r>
                               <w:rPr>
                                 <w:rFonts w:ascii="Times New Roman" w:hAnsi="Times New Roman" w:cs="Times New Roman"/>
@@ -2062,7 +1976,15 @@
                           <w:sz w:val="24"/>
                           <w:szCs w:val="24"/>
                         </w:rPr>
-                        <w:t>To Whom it may Concern:</w:t>
+                        <w:t>To Whom It May Concern</w:t>
+                      </w:r>
+                      <w:r>
+                        <w:rPr>
+                          <w:rFonts w:ascii="Times New Roman" w:hAnsi="Times New Roman" w:cs="Times New Roman"/>
+                          <w:sz w:val="24"/>
+                          <w:szCs w:val="24"/>
+                        </w:rPr>
+                        <w:t>:</w:t>
                       </w:r>
                     </w:p>
                     <w:p>
@@ -2091,43 +2013,23 @@
                           <w:sz w:val="24"/>
                           <w:szCs w:val="24"/>
                         </w:rPr>
-                        <w:t>This is to certify that {</w:t>
-                      </w:r>
-                      <w:proofErr w:type="spellStart"/>
-                      <w:r>
-                        <w:rPr>
-                          <w:rFonts w:ascii="Times New Roman" w:hAnsi="Times New Roman" w:cs="Times New Roman"/>
-                          <w:sz w:val="24"/>
-                          <w:szCs w:val="24"/>
-                        </w:rPr>
-                        <w:t>d.full_name</w:t>
-                      </w:r>
-                      <w:proofErr w:type="spellEnd"/>
-                      <w:r>
-                        <w:rPr>
-                          <w:rFonts w:ascii="Times New Roman" w:hAnsi="Times New Roman" w:cs="Times New Roman"/>
-                          <w:sz w:val="24"/>
-                          <w:szCs w:val="24"/>
-                        </w:rPr>
-                        <w:t>}, {</w:t>
-                      </w:r>
-                      <w:proofErr w:type="spellStart"/>
-                      <w:r>
-                        <w:rPr>
-                          <w:rFonts w:ascii="Times New Roman" w:hAnsi="Times New Roman" w:cs="Times New Roman"/>
-                          <w:sz w:val="24"/>
-                          <w:szCs w:val="24"/>
-                        </w:rPr>
-                        <w:t>d.age</w:t>
-                      </w:r>
-                      <w:proofErr w:type="spellEnd"/>
-                      <w:r>
-                        <w:rPr>
-                          <w:rFonts w:ascii="Times New Roman" w:hAnsi="Times New Roman" w:cs="Times New Roman"/>
-                          <w:sz w:val="24"/>
-                          <w:szCs w:val="24"/>
-                        </w:rPr>
-                        <w:t>} years old,</w:t>
+                        <w:t>This is to certify that {d.full_name},</w:t>
+                      </w:r>
+                      <w:r>
+                        <w:rPr>
+                          <w:rFonts w:ascii="Times New Roman" w:hAnsi="Times New Roman" w:cs="Times New Roman"/>
+                          <w:sz w:val="24"/>
+                          <w:szCs w:val="24"/>
+                        </w:rPr>
+                        <w:t xml:space="preserve">  </w:t>
+                      </w:r>
+                      <w:r>
+                        <w:rPr>
+                          <w:rFonts w:ascii="Times New Roman" w:hAnsi="Times New Roman" w:cs="Times New Roman"/>
+                          <w:sz w:val="24"/>
+                          <w:szCs w:val="24"/>
+                        </w:rPr>
+                        <w:t>{d.age}</w:t>
                       </w:r>
                       <w:r>
                         <w:rPr>
@@ -2143,43 +2045,47 @@
                           <w:sz w:val="24"/>
                           <w:szCs w:val="24"/>
                         </w:rPr>
-                        <w:t>{</w:t>
-                      </w:r>
-                      <w:proofErr w:type="spellStart"/>
-                      <w:r>
-                        <w:rPr>
-                          <w:rFonts w:ascii="Times New Roman" w:hAnsi="Times New Roman" w:cs="Times New Roman"/>
-                          <w:sz w:val="24"/>
-                          <w:szCs w:val="24"/>
-                        </w:rPr>
-                        <w:t>d.civil_status</w:t>
-                      </w:r>
-                      <w:proofErr w:type="spellEnd"/>
-                      <w:r>
-                        <w:rPr>
-                          <w:rFonts w:ascii="Times New Roman" w:hAnsi="Times New Roman" w:cs="Times New Roman"/>
-                          <w:sz w:val="24"/>
-                          <w:szCs w:val="24"/>
-                        </w:rPr>
-                        <w:t>}, {</w:t>
-                      </w:r>
-                      <w:proofErr w:type="spellStart"/>
-                      <w:r>
-                        <w:rPr>
-                          <w:rFonts w:ascii="Times New Roman" w:hAnsi="Times New Roman" w:cs="Times New Roman"/>
-                          <w:sz w:val="24"/>
-                          <w:szCs w:val="24"/>
-                        </w:rPr>
-                        <w:t>d.citizenship</w:t>
-                      </w:r>
-                      <w:proofErr w:type="spellEnd"/>
-                      <w:r>
-                        <w:rPr>
-                          <w:rFonts w:ascii="Times New Roman" w:hAnsi="Times New Roman" w:cs="Times New Roman"/>
-                          <w:sz w:val="24"/>
-                          <w:szCs w:val="24"/>
-                        </w:rPr>
-                        <w:t>}, is a registered resident of this Barangay and has no derogatory record</w:t>
+                        <w:t xml:space="preserve"> years old,</w:t>
+                      </w:r>
+                      <w:r>
+                        <w:rPr>
+                          <w:rFonts w:ascii="Times New Roman" w:hAnsi="Times New Roman" w:cs="Times New Roman"/>
+                          <w:sz w:val="24"/>
+                          <w:szCs w:val="24"/>
+                        </w:rPr>
+                        <w:t xml:space="preserve"> </w:t>
+                      </w:r>
+                      <w:r>
+                        <w:rPr>
+                          <w:rFonts w:ascii="Times New Roman" w:hAnsi="Times New Roman" w:cs="Times New Roman"/>
+                          <w:sz w:val="24"/>
+                          <w:szCs w:val="24"/>
+                        </w:rPr>
+                        <w:t xml:space="preserve"> </w:t>
+                      </w:r>
+                      <w:r>
+                        <w:rPr>
+                          <w:rFonts w:ascii="Times New Roman" w:hAnsi="Times New Roman" w:cs="Times New Roman"/>
+                          <w:sz w:val="24"/>
+                          <w:szCs w:val="24"/>
+                        </w:rPr>
+                        <w:t>{d.civil_status},</w:t>
+                      </w:r>
+                      <w:r>
+                        <w:rPr>
+                          <w:rFonts w:ascii="Times New Roman" w:hAnsi="Times New Roman" w:cs="Times New Roman"/>
+                          <w:sz w:val="24"/>
+                          <w:szCs w:val="24"/>
+                        </w:rPr>
+                        <w:t xml:space="preserve"> </w:t>
+                      </w:r>
+                      <w:r>
+                        <w:rPr>
+                          <w:rFonts w:ascii="Times New Roman" w:hAnsi="Times New Roman" w:cs="Times New Roman"/>
+                          <w:sz w:val="24"/>
+                          <w:szCs w:val="24"/>
+                        </w:rPr>
+                        <w:t xml:space="preserve"> {d.citizenship}, is a registered resident of this Barangay and has no derogatory record</w:t>
                       </w:r>
                       <w:r>
                         <w:rPr>
@@ -2251,107 +2157,66 @@
                           <w:sz w:val="24"/>
                           <w:szCs w:val="24"/>
                         </w:rPr>
-                        <w:t>person for the purpose of {</w:t>
-                      </w:r>
-                      <w:proofErr w:type="spellStart"/>
-                      <w:r>
-                        <w:rPr>
-                          <w:rFonts w:ascii="Times New Roman" w:hAnsi="Times New Roman" w:cs="Times New Roman"/>
-                          <w:sz w:val="24"/>
-                          <w:szCs w:val="24"/>
-                        </w:rPr>
-                        <w:t>d.purpose</w:t>
-                      </w:r>
-                      <w:proofErr w:type="spellEnd"/>
-                      <w:r>
-                        <w:rPr>
-                          <w:rFonts w:ascii="Times New Roman" w:hAnsi="Times New Roman" w:cs="Times New Roman"/>
-                          <w:sz w:val="24"/>
-                          <w:szCs w:val="24"/>
-                        </w:rPr>
-                        <w:t>}.</w:t>
-                      </w:r>
-                    </w:p>
-                    <w:p>
-                      <w:pPr>
-                        <w:rPr>
-                          <w:rFonts w:ascii="Times New Roman" w:hAnsi="Times New Roman" w:cs="Times New Roman"/>
-                          <w:sz w:val="24"/>
-                          <w:szCs w:val="24"/>
-                        </w:rPr>
-                      </w:pPr>
-                    </w:p>
-                    <w:p>
-                      <w:pPr>
-                        <w:rPr>
-                          <w:rFonts w:ascii="Times New Roman" w:hAnsi="Times New Roman" w:cs="Times New Roman"/>
-                          <w:sz w:val="24"/>
-                          <w:szCs w:val="24"/>
-                        </w:rPr>
-                      </w:pPr>
-                      <w:r>
-                        <w:rPr>
-                          <w:rFonts w:ascii="Times New Roman" w:hAnsi="Times New Roman" w:cs="Times New Roman"/>
-                          <w:sz w:val="24"/>
-                          <w:szCs w:val="24"/>
-                        </w:rPr>
-                        <w:t>Issued this {</w:t>
-                      </w:r>
-                      <w:proofErr w:type="spellStart"/>
-                      <w:r>
-                        <w:rPr>
-                          <w:rFonts w:ascii="Times New Roman" w:hAnsi="Times New Roman" w:cs="Times New Roman"/>
-                          <w:sz w:val="24"/>
-                          <w:szCs w:val="24"/>
-                        </w:rPr>
-                        <w:t>d.day</w:t>
-                      </w:r>
-                      <w:proofErr w:type="spellEnd"/>
-                      <w:r>
-                        <w:rPr>
-                          <w:rFonts w:ascii="Times New Roman" w:hAnsi="Times New Roman" w:cs="Times New Roman"/>
-                          <w:sz w:val="24"/>
-                          <w:szCs w:val="24"/>
-                        </w:rPr>
-                        <w:t>} day of {</w:t>
-                      </w:r>
-                      <w:proofErr w:type="spellStart"/>
-                      <w:r>
-                        <w:rPr>
-                          <w:rFonts w:ascii="Times New Roman" w:hAnsi="Times New Roman" w:cs="Times New Roman"/>
-                          <w:sz w:val="24"/>
-                          <w:szCs w:val="24"/>
-                        </w:rPr>
-                        <w:t>d.month</w:t>
-                      </w:r>
-                      <w:proofErr w:type="spellEnd"/>
-                      <w:r>
-                        <w:rPr>
-                          <w:rFonts w:ascii="Times New Roman" w:hAnsi="Times New Roman" w:cs="Times New Roman"/>
-                          <w:sz w:val="24"/>
-                          <w:szCs w:val="24"/>
-                        </w:rPr>
-                        <w:t>}, {</w:t>
-                      </w:r>
-                      <w:proofErr w:type="spellStart"/>
-                      <w:r>
-                        <w:rPr>
-                          <w:rFonts w:ascii="Times New Roman" w:hAnsi="Times New Roman" w:cs="Times New Roman"/>
-                          <w:sz w:val="24"/>
-                          <w:szCs w:val="24"/>
-                        </w:rPr>
-                        <w:t>d.year</w:t>
-                      </w:r>
-                      <w:proofErr w:type="spellEnd"/>
-                      <w:r>
-                        <w:rPr>
-                          <w:rFonts w:ascii="Times New Roman" w:hAnsi="Times New Roman" w:cs="Times New Roman"/>
-                          <w:sz w:val="24"/>
-                          <w:szCs w:val="24"/>
-                        </w:rPr>
-                        <w:t xml:space="preserve">} at Barangay </w:t>
-                      </w:r>
-                      <w:proofErr w:type="spellStart"/>
+                        <w:t>person for the purpose of {d.purpose}.</w:t>
+                      </w:r>
+                    </w:p>
+                    <w:p>
+                      <w:pPr>
+                        <w:rPr>
+                          <w:rFonts w:ascii="Times New Roman" w:hAnsi="Times New Roman" w:cs="Times New Roman"/>
+                          <w:sz w:val="24"/>
+                          <w:szCs w:val="24"/>
+                        </w:rPr>
+                      </w:pPr>
+                    </w:p>
+                    <w:p>
+                      <w:pPr>
+                        <w:rPr>
+                          <w:rFonts w:ascii="Times New Roman" w:hAnsi="Times New Roman" w:cs="Times New Roman"/>
+                          <w:sz w:val="24"/>
+                          <w:szCs w:val="24"/>
+                        </w:rPr>
+                      </w:pPr>
+                      <w:r>
+                        <w:rPr>
+                          <w:rFonts w:ascii="Times New Roman" w:hAnsi="Times New Roman" w:cs="Times New Roman"/>
+                          <w:sz w:val="24"/>
+                          <w:szCs w:val="24"/>
+                        </w:rPr>
+                        <w:t>Issued this {d.day}</w:t>
+                      </w:r>
+                      <w:r>
+                        <w:rPr>
+                          <w:rFonts w:ascii="Times New Roman" w:hAnsi="Times New Roman" w:cs="Times New Roman"/>
+                          <w:sz w:val="24"/>
+                          <w:szCs w:val="24"/>
+                        </w:rPr>
+                        <w:t xml:space="preserve"> </w:t>
+                      </w:r>
+                      <w:r>
+                        <w:rPr>
+                          <w:rFonts w:ascii="Times New Roman" w:hAnsi="Times New Roman" w:cs="Times New Roman"/>
+                          <w:sz w:val="24"/>
+                          <w:szCs w:val="24"/>
+                        </w:rPr>
+                        <w:t xml:space="preserve"> day of {d.month},</w:t>
+                      </w:r>
+                      <w:r>
+                        <w:rPr>
+                          <w:rFonts w:ascii="Times New Roman" w:hAnsi="Times New Roman" w:cs="Times New Roman"/>
+                          <w:sz w:val="24"/>
+                          <w:szCs w:val="24"/>
+                        </w:rPr>
+                        <w:t xml:space="preserve"> </w:t>
+                      </w:r>
+                      <w:r>
+                        <w:rPr>
+                          <w:rFonts w:ascii="Times New Roman" w:hAnsi="Times New Roman" w:cs="Times New Roman"/>
+                          <w:sz w:val="24"/>
+                          <w:szCs w:val="24"/>
+                        </w:rPr>
+                        <w:t xml:space="preserve"> {d.year} at Barangay </w:t>
+                      </w:r>
                       <w:r>
                         <w:rPr>
                           <w:rFonts w:ascii="Times New Roman" w:hAnsi="Times New Roman" w:cs="Times New Roman"/>
@@ -2360,7 +2225,6 @@
                         </w:rPr>
                         <w:t>Biluso</w:t>
                       </w:r>
-                      <w:proofErr w:type="spellEnd"/>
                       <w:r>
                         <w:rPr>
                           <w:rFonts w:ascii="Times New Roman" w:hAnsi="Times New Roman" w:cs="Times New Roman"/>

</xml_diff>